<commit_message>
updating OS Question Answers
</commit_message>
<xml_diff>
--- a/OperatingSystem/os q bank answers.docx
+++ b/OperatingSystem/os q bank answers.docx
@@ -1295,6 +1295,329 @@
         <w:t>One problem with the layered structure is that each later need to be carefully defined, this is necessary because the upper layers can only use the functionalities of the layer below them.</w:t>
       </w:r>
     </w:p>
+    <w:p>
+      <w:pPr>
+        <w:pStyle w:val="ListParagraph"/>
+        <w:ind w:left="1080"/>
+      </w:pPr>
+    </w:p>
+    <w:p>
+      <w:pPr>
+        <w:pStyle w:val="ListParagraph"/>
+        <w:ind w:left="1080"/>
+      </w:pPr>
+    </w:p>
+    <w:p>
+      <w:pPr>
+        <w:pStyle w:val="ListParagraph"/>
+        <w:ind w:left="1080"/>
+      </w:pPr>
+    </w:p>
+    <w:p>
+      <w:pPr>
+        <w:pStyle w:val="ListParagraph"/>
+        <w:ind w:left="1080"/>
+      </w:pPr>
+    </w:p>
+    <w:p>
+      <w:pPr>
+        <w:pStyle w:val="ListParagraph"/>
+        <w:ind w:left="1080"/>
+      </w:pPr>
+    </w:p>
+    <w:p>
+      <w:pPr>
+        <w:pStyle w:val="ListParagraph"/>
+        <w:ind w:left="1080"/>
+      </w:pPr>
+    </w:p>
+    <w:p>
+      <w:pPr>
+        <w:pStyle w:val="ListParagraph"/>
+        <w:ind w:left="1080"/>
+      </w:pPr>
+    </w:p>
+    <w:p>
+      <w:pPr>
+        <w:pStyle w:val="ListParagraph"/>
+        <w:ind w:left="1080"/>
+      </w:pPr>
+    </w:p>
+    <w:p>
+      <w:pPr>
+        <w:pStyle w:val="ListParagraph"/>
+        <w:ind w:left="1080"/>
+      </w:pPr>
+    </w:p>
+    <w:p>
+      <w:pPr>
+        <w:pStyle w:val="ListParagraph"/>
+        <w:ind w:left="1080"/>
+      </w:pPr>
+    </w:p>
+    <w:p>
+      <w:pPr>
+        <w:pStyle w:val="ListParagraph"/>
+        <w:ind w:left="1080"/>
+      </w:pPr>
+    </w:p>
+    <w:p>
+      <w:pPr>
+        <w:pStyle w:val="ListParagraph"/>
+        <w:ind w:left="1080"/>
+      </w:pPr>
+    </w:p>
+    <w:p>
+      <w:pPr>
+        <w:pStyle w:val="ListParagraph"/>
+        <w:ind w:left="1080"/>
+      </w:pPr>
+    </w:p>
+    <w:p>
+      <w:pPr>
+        <w:pStyle w:val="ListParagraph"/>
+        <w:ind w:left="1080"/>
+      </w:pPr>
+    </w:p>
+    <w:p>
+      <w:pPr>
+        <w:pStyle w:val="ListParagraph"/>
+        <w:ind w:left="1080"/>
+      </w:pPr>
+    </w:p>
+    <w:p>
+      <w:pPr>
+        <w:pStyle w:val="ListParagraph"/>
+        <w:ind w:left="1080"/>
+      </w:pPr>
+    </w:p>
+    <w:p>
+      <w:pPr>
+        <w:pStyle w:val="ListParagraph"/>
+        <w:ind w:left="1080"/>
+      </w:pPr>
+    </w:p>
+    <w:p>
+      <w:pPr>
+        <w:pStyle w:val="ListParagraph"/>
+        <w:ind w:left="1080"/>
+      </w:pPr>
+    </w:p>
+    <w:p>
+      <w:pPr>
+        <w:pStyle w:val="ListParagraph"/>
+        <w:ind w:left="1080"/>
+      </w:pPr>
+    </w:p>
+    <w:p>
+      <w:pPr>
+        <w:pStyle w:val="ListParagraph"/>
+        <w:ind w:left="1080"/>
+      </w:pPr>
+    </w:p>
+    <w:p>
+      <w:pPr>
+        <w:pStyle w:val="ListParagraph"/>
+        <w:ind w:left="1080"/>
+      </w:pPr>
+    </w:p>
+    <w:p>
+      <w:pPr>
+        <w:pStyle w:val="ListParagraph"/>
+        <w:ind w:left="1080"/>
+      </w:pPr>
+    </w:p>
+    <w:p>
+      <w:pPr>
+        <w:pStyle w:val="ListParagraph"/>
+        <w:numPr>
+          <w:ilvl w:val="0"/>
+          <w:numId w:val="1"/>
+        </w:numPr>
+      </w:pPr>
+      <w:r>
+        <w:lastRenderedPageBreak/>
+        <w:t>What are operating system operations?</w:t>
+      </w:r>
+    </w:p>
+    <w:p>
+      <w:pPr>
+        <w:pStyle w:val="ListParagraph"/>
+      </w:pPr>
+      <w:r>
+        <w:t>An operating system is a construct that allows the user application programs to interact with the system hardware. Operating system by itself does not provide any function but it provides an atmosphere in which different applications and programs can do useful work. The major operations of the operating system are process management, memory management, file management and device management.</w:t>
+      </w:r>
+    </w:p>
+    <w:p>
+      <w:pPr>
+        <w:pStyle w:val="ListParagraph"/>
+        <w:numPr>
+          <w:ilvl w:val="0"/>
+          <w:numId w:val="12"/>
+        </w:numPr>
+      </w:pPr>
+      <w:r>
+        <w:t>Process management:</w:t>
+      </w:r>
+      <w:r>
+        <w:br/>
+        <w:t>The OS is responsible for managing the process i.e. assigning the processor to a process at a time. This is known an process scheduling. The different algorithms used for process scheduling are (FCFS) First Come First Serve, (SJF) Shortest Job First, Priority Scheduling, round robin scheduling etc.</w:t>
+      </w:r>
+      <w:r>
+        <w:br/>
+        <w:t>There are many different scheduling queues that are used to handle process in process management. When the processes enter the system, they are put into the job queue. The processes that are ready to execute in the main memory are kept in the ready queue.</w:t>
+      </w:r>
+      <w:r>
+        <w:br/>
+        <w:t>The processes that are waiting for the I/O devices are kept in the device queue.</w:t>
+      </w:r>
+    </w:p>
+    <w:p>
+      <w:pPr>
+        <w:pStyle w:val="ListParagraph"/>
+        <w:numPr>
+          <w:ilvl w:val="0"/>
+          <w:numId w:val="12"/>
+        </w:numPr>
+      </w:pPr>
+      <w:r>
+        <w:t>Memory Management:</w:t>
+      </w:r>
+      <w:r>
+        <w:br/>
+        <w:t>Memory management plays an important part is ON. It deals with memory and the moving of processes from disk to primary memory for execution and back again. The activities performed by the operating system for memory management are:</w:t>
+      </w:r>
+    </w:p>
+    <w:p>
+      <w:pPr>
+        <w:pStyle w:val="ListParagraph"/>
+        <w:numPr>
+          <w:ilvl w:val="1"/>
+          <w:numId w:val="3"/>
+        </w:numPr>
+      </w:pPr>
+      <w:r>
+        <w:t>The Operating system assigns memory to the processes are required. This can be done using the best fit, first fir and worst fit algorithms.</w:t>
+      </w:r>
+    </w:p>
+    <w:p>
+      <w:pPr>
+        <w:pStyle w:val="ListParagraph"/>
+        <w:numPr>
+          <w:ilvl w:val="1"/>
+          <w:numId w:val="3"/>
+        </w:numPr>
+      </w:pPr>
+      <w:r>
+        <w:t>All the memory is tracked by the operating system i.e. it notes what memory parts are in use by the process and which are empty.</w:t>
+      </w:r>
+    </w:p>
+    <w:p>
+      <w:pPr>
+        <w:pStyle w:val="ListParagraph"/>
+        <w:numPr>
+          <w:ilvl w:val="1"/>
+          <w:numId w:val="3"/>
+        </w:numPr>
+      </w:pPr>
+      <w:r>
+        <w:t>The operating system deallocated memory from processes are required. This may happen when a process has been terminated or if no longer</w:t>
+      </w:r>
+      <w:r>
+        <w:t xml:space="preserve"> needs the memory.</w:t>
+      </w:r>
+    </w:p>
+    <w:p>
+      <w:pPr>
+        <w:pStyle w:val="ListParagraph"/>
+        <w:numPr>
+          <w:ilvl w:val="0"/>
+          <w:numId w:val="12"/>
+        </w:numPr>
+      </w:pPr>
+      <w:r>
+        <w:t>Device Management:</w:t>
+      </w:r>
+      <w:r>
+        <w:br/>
+        <w:t>There are many I/O devices handled by the OS such as mouse, keyboard, disk drive etc. There are different device drivers that can be connected to the OS to handle a specific device. The device controller is a specific device. The device controller is an interface between the device and the device driver. The user applications can access all the I/O devices using the device drivers, which are device specific codes.</w:t>
+      </w:r>
+    </w:p>
+    <w:p>
+      <w:pPr>
+        <w:pStyle w:val="ListParagraph"/>
+        <w:numPr>
+          <w:ilvl w:val="0"/>
+          <w:numId w:val="12"/>
+        </w:numPr>
+      </w:pPr>
+      <w:r>
+        <w:t>File Management:</w:t>
+      </w:r>
+      <w:r>
+        <w:br/>
+        <w:t>Files are used to provide a uniform view of data storage by the operating system. All the files are mapped onto physical devices that are usually non volatile so data is safe in the case of the system failure.</w:t>
+      </w:r>
+      <w:r>
+        <w:br/>
+        <w:t>The files can be accessed by the system in two ways:</w:t>
+      </w:r>
+    </w:p>
+    <w:p>
+      <w:pPr>
+        <w:pStyle w:val="ListParagraph"/>
+        <w:numPr>
+          <w:ilvl w:val="1"/>
+          <w:numId w:val="12"/>
+        </w:numPr>
+      </w:pPr>
+      <w:r>
+        <w:t>Sequential access:</w:t>
+      </w:r>
+      <w:r>
+        <w:br/>
+        <w:t>The information in a file is processed in order using sequential access. The files records are accessed one after another. Most of the file system such as editors, compilers etc. are sequential access.</w:t>
+      </w:r>
+    </w:p>
+    <w:p>
+      <w:pPr>
+        <w:pStyle w:val="ListParagraph"/>
+        <w:numPr>
+          <w:ilvl w:val="1"/>
+          <w:numId w:val="12"/>
+        </w:numPr>
+      </w:pPr>
+      <w:r>
+        <w:t>Direct access:</w:t>
+      </w:r>
+      <w:r>
+        <w:br/>
+        <w:t>In direct access or relative access, the files can be accessed in random for read and write operations. The direct access model is based on the disk model of a file. Since it allows random accesses.</w:t>
+      </w:r>
+    </w:p>
+    <w:p>
+      <w:pPr>
+        <w:ind w:left="1440"/>
+      </w:pPr>
+    </w:p>
+    <w:p>
+      <w:pPr>
+        <w:ind w:left="1440"/>
+      </w:pPr>
+    </w:p>
+    <w:p>
+      <w:pPr>
+        <w:pStyle w:val="ListParagraph"/>
+        <w:numPr>
+          <w:ilvl w:val="0"/>
+          <w:numId w:val="1"/>
+        </w:numPr>
+      </w:pPr>
+      <w:r>
+        <w:lastRenderedPageBreak/>
+        <w:t xml:space="preserve">What are system </w:t>
+      </w:r>
+    </w:p>
     <w:sectPr>
       <w:pgSz w:w="11906" w:h="16838"/>
       <w:pgMar w:top="1440" w:right="1440" w:bottom="1440" w:left="1440" w:header="708" w:footer="708" w:gutter="0"/>
@@ -1712,6 +2035,95 @@
     </w:lvl>
   </w:abstractNum>
   <w:abstractNum w:abstractNumId="4" w15:restartNumberingAfterBreak="0">
+    <w:nsid w:val="38C63BBE"/>
+    <w:multiLevelType w:val="hybridMultilevel"/>
+    <w:tmpl w:val="BE8A3604"/>
+    <w:lvl w:ilvl="0" w:tplc="7D48C9A8">
+      <w:start w:val="1"/>
+      <w:numFmt w:val="decimal"/>
+      <w:lvlText w:val="%1."/>
+      <w:lvlJc w:val="left"/>
+      <w:pPr>
+        <w:ind w:left="1080" w:hanging="360"/>
+      </w:pPr>
+      <w:rPr>
+        <w:rFonts w:hint="default"/>
+      </w:rPr>
+    </w:lvl>
+    <w:lvl w:ilvl="1" w:tplc="40090019">
+      <w:start w:val="1"/>
+      <w:numFmt w:val="lowerLetter"/>
+      <w:lvlText w:val="%2."/>
+      <w:lvlJc w:val="left"/>
+      <w:pPr>
+        <w:ind w:left="1800" w:hanging="360"/>
+      </w:pPr>
+    </w:lvl>
+    <w:lvl w:ilvl="2" w:tplc="4009001B" w:tentative="1">
+      <w:start w:val="1"/>
+      <w:numFmt w:val="lowerRoman"/>
+      <w:lvlText w:val="%3."/>
+      <w:lvlJc w:val="right"/>
+      <w:pPr>
+        <w:ind w:left="2520" w:hanging="180"/>
+      </w:pPr>
+    </w:lvl>
+    <w:lvl w:ilvl="3" w:tplc="4009000F" w:tentative="1">
+      <w:start w:val="1"/>
+      <w:numFmt w:val="decimal"/>
+      <w:lvlText w:val="%4."/>
+      <w:lvlJc w:val="left"/>
+      <w:pPr>
+        <w:ind w:left="3240" w:hanging="360"/>
+      </w:pPr>
+    </w:lvl>
+    <w:lvl w:ilvl="4" w:tplc="40090019" w:tentative="1">
+      <w:start w:val="1"/>
+      <w:numFmt w:val="lowerLetter"/>
+      <w:lvlText w:val="%5."/>
+      <w:lvlJc w:val="left"/>
+      <w:pPr>
+        <w:ind w:left="3960" w:hanging="360"/>
+      </w:pPr>
+    </w:lvl>
+    <w:lvl w:ilvl="5" w:tplc="4009001B" w:tentative="1">
+      <w:start w:val="1"/>
+      <w:numFmt w:val="lowerRoman"/>
+      <w:lvlText w:val="%6."/>
+      <w:lvlJc w:val="right"/>
+      <w:pPr>
+        <w:ind w:left="4680" w:hanging="180"/>
+      </w:pPr>
+    </w:lvl>
+    <w:lvl w:ilvl="6" w:tplc="4009000F" w:tentative="1">
+      <w:start w:val="1"/>
+      <w:numFmt w:val="decimal"/>
+      <w:lvlText w:val="%7."/>
+      <w:lvlJc w:val="left"/>
+      <w:pPr>
+        <w:ind w:left="5400" w:hanging="360"/>
+      </w:pPr>
+    </w:lvl>
+    <w:lvl w:ilvl="7" w:tplc="40090019" w:tentative="1">
+      <w:start w:val="1"/>
+      <w:numFmt w:val="lowerLetter"/>
+      <w:lvlText w:val="%8."/>
+      <w:lvlJc w:val="left"/>
+      <w:pPr>
+        <w:ind w:left="6120" w:hanging="360"/>
+      </w:pPr>
+    </w:lvl>
+    <w:lvl w:ilvl="8" w:tplc="4009001B" w:tentative="1">
+      <w:start w:val="1"/>
+      <w:numFmt w:val="lowerRoman"/>
+      <w:lvlText w:val="%9."/>
+      <w:lvlJc w:val="right"/>
+      <w:pPr>
+        <w:ind w:left="6840" w:hanging="180"/>
+      </w:pPr>
+    </w:lvl>
+  </w:abstractNum>
+  <w:abstractNum w:abstractNumId="5" w15:restartNumberingAfterBreak="0">
     <w:nsid w:val="549A5EB1"/>
     <w:multiLevelType w:val="hybridMultilevel"/>
     <w:tmpl w:val="4D4A8C04"/>
@@ -1824,7 +2236,7 @@
       </w:rPr>
     </w:lvl>
   </w:abstractNum>
-  <w:abstractNum w:abstractNumId="5" w15:restartNumberingAfterBreak="0">
+  <w:abstractNum w:abstractNumId="6" w15:restartNumberingAfterBreak="0">
     <w:nsid w:val="55DD4D89"/>
     <w:multiLevelType w:val="hybridMultilevel"/>
     <w:tmpl w:val="45EA9388"/>
@@ -1937,7 +2349,7 @@
       </w:rPr>
     </w:lvl>
   </w:abstractNum>
-  <w:abstractNum w:abstractNumId="6" w15:restartNumberingAfterBreak="0">
+  <w:abstractNum w:abstractNumId="7" w15:restartNumberingAfterBreak="0">
     <w:nsid w:val="5DD33B08"/>
     <w:multiLevelType w:val="hybridMultilevel"/>
     <w:tmpl w:val="E0862794"/>
@@ -2026,7 +2438,7 @@
       </w:pPr>
     </w:lvl>
   </w:abstractNum>
-  <w:abstractNum w:abstractNumId="7" w15:restartNumberingAfterBreak="0">
+  <w:abstractNum w:abstractNumId="8" w15:restartNumberingAfterBreak="0">
     <w:nsid w:val="66BA3033"/>
     <w:multiLevelType w:val="hybridMultilevel"/>
     <w:tmpl w:val="70FCFC60"/>
@@ -2139,7 +2551,7 @@
       </w:rPr>
     </w:lvl>
   </w:abstractNum>
-  <w:abstractNum w:abstractNumId="8" w15:restartNumberingAfterBreak="0">
+  <w:abstractNum w:abstractNumId="9" w15:restartNumberingAfterBreak="0">
     <w:nsid w:val="70FA6C38"/>
     <w:multiLevelType w:val="hybridMultilevel"/>
     <w:tmpl w:val="0E20599C"/>
@@ -2228,7 +2640,7 @@
       </w:pPr>
     </w:lvl>
   </w:abstractNum>
-  <w:abstractNum w:abstractNumId="9" w15:restartNumberingAfterBreak="0">
+  <w:abstractNum w:abstractNumId="10" w15:restartNumberingAfterBreak="0">
     <w:nsid w:val="7B6D6764"/>
     <w:multiLevelType w:val="hybridMultilevel"/>
     <w:tmpl w:val="1592D978"/>
@@ -2317,7 +2729,7 @@
       </w:pPr>
     </w:lvl>
   </w:abstractNum>
-  <w:abstractNum w:abstractNumId="10" w15:restartNumberingAfterBreak="0">
+  <w:abstractNum w:abstractNumId="11" w15:restartNumberingAfterBreak="0">
     <w:nsid w:val="7B6F3709"/>
     <w:multiLevelType w:val="hybridMultilevel"/>
     <w:tmpl w:val="3D3EC4B8"/>
@@ -2431,37 +2843,40 @@
     </w:lvl>
   </w:abstractNum>
   <w:num w:numId="1" w16cid:durableId="778181560">
-    <w:abstractNumId w:val="8"/>
+    <w:abstractNumId w:val="9"/>
   </w:num>
   <w:num w:numId="2" w16cid:durableId="705956634">
-    <w:abstractNumId w:val="4"/>
+    <w:abstractNumId w:val="5"/>
   </w:num>
   <w:num w:numId="3" w16cid:durableId="1106803225">
     <w:abstractNumId w:val="3"/>
   </w:num>
   <w:num w:numId="4" w16cid:durableId="2127657694">
-    <w:abstractNumId w:val="10"/>
+    <w:abstractNumId w:val="11"/>
   </w:num>
   <w:num w:numId="5" w16cid:durableId="618729842">
-    <w:abstractNumId w:val="5"/>
+    <w:abstractNumId w:val="6"/>
   </w:num>
   <w:num w:numId="6" w16cid:durableId="1594043820">
-    <w:abstractNumId w:val="7"/>
+    <w:abstractNumId w:val="8"/>
   </w:num>
   <w:num w:numId="7" w16cid:durableId="825585849">
     <w:abstractNumId w:val="1"/>
   </w:num>
   <w:num w:numId="8" w16cid:durableId="1908488969">
-    <w:abstractNumId w:val="9"/>
+    <w:abstractNumId w:val="10"/>
   </w:num>
   <w:num w:numId="9" w16cid:durableId="607352896">
     <w:abstractNumId w:val="2"/>
   </w:num>
   <w:num w:numId="10" w16cid:durableId="1365597038">
-    <w:abstractNumId w:val="6"/>
+    <w:abstractNumId w:val="7"/>
   </w:num>
   <w:num w:numId="11" w16cid:durableId="1300645314">
     <w:abstractNumId w:val="0"/>
+  </w:num>
+  <w:num w:numId="12" w16cid:durableId="1204831271">
+    <w:abstractNumId w:val="4"/>
   </w:num>
 </w:numbering>
 </file>

</xml_diff>

<commit_message>
completed OS question and answers.
</commit_message>
<xml_diff>
--- a/OperatingSystem/os q bank answers.docx
+++ b/OperatingSystem/os q bank answers.docx
@@ -335,15 +335,7 @@
         <w:ind w:left="1080"/>
       </w:pPr>
       <w:r>
-        <w:t xml:space="preserve">To maintain efficiency and protection of the program, users directly govern the input output devices instead. The OS allows to read or write operations with any </w:t>
-      </w:r>
-      <w:proofErr w:type="spellStart"/>
-      <w:r>
-        <w:t>fiile</w:t>
-      </w:r>
-      <w:proofErr w:type="spellEnd"/>
-      <w:r>
-        <w:t xml:space="preserve"> using the input output devices and also allows access to any required input output device when required.</w:t>
+        <w:t>To maintain efficiency and protection of the program, users directly govern the input output devices instead. The OS allows to read or write operations with any fiile using the input output devices and also allows access to any required input output device when required.</w:t>
       </w:r>
     </w:p>
     <w:p>
@@ -1617,6 +1609,349 @@
         <w:lastRenderedPageBreak/>
         <w:t xml:space="preserve">What are system </w:t>
       </w:r>
+      <w:r>
+        <w:t>programs?</w:t>
+      </w:r>
+    </w:p>
+    <w:p>
+      <w:pPr>
+        <w:pStyle w:val="ListParagraph"/>
+      </w:pPr>
+      <w:r>
+        <w:t>In an operating system a user is able to use different types of system programs and the system program is responsible for all the application software performance of the computer. The system programs are responsible for the development and execution of a program and they can be used by the help of system calls because system calls different types of system programs for different tasks:-</w:t>
+      </w:r>
+    </w:p>
+    <w:p>
+      <w:pPr>
+        <w:pStyle w:val="ListParagraph"/>
+        <w:numPr>
+          <w:ilvl w:val="0"/>
+          <w:numId w:val="13"/>
+        </w:numPr>
+      </w:pPr>
+      <w:r>
+        <w:t>File Management:</w:t>
+      </w:r>
+      <w:r>
+        <w:br/>
+        <w:t>These programs create, delete, copy, rename, print, exit and generally manipulate the files and directory.</w:t>
+      </w:r>
+    </w:p>
+    <w:p>
+      <w:pPr>
+        <w:pStyle w:val="ListParagraph"/>
+        <w:numPr>
+          <w:ilvl w:val="0"/>
+          <w:numId w:val="13"/>
+        </w:numPr>
+      </w:pPr>
+      <w:r>
+        <w:t>Status information:</w:t>
+      </w:r>
+      <w:r>
+        <w:br/>
+        <w:t>It is the information regarding input, output process, storage and the CPU utilisation time how the process will be calculated in how much memory required to perform a task is known by status information</w:t>
+      </w:r>
+    </w:p>
+    <w:p>
+      <w:pPr>
+        <w:pStyle w:val="ListParagraph"/>
+        <w:numPr>
+          <w:ilvl w:val="0"/>
+          <w:numId w:val="13"/>
+        </w:numPr>
+      </w:pPr>
+      <w:r>
+        <w:t>Programming language supports:</w:t>
+      </w:r>
+      <w:r>
+        <w:br/>
+        <w:t>Compiler, assembler, interrupt are programming language support used in the operating system for a particular purpose in the computer.</w:t>
+      </w:r>
+    </w:p>
+    <w:p>
+      <w:pPr>
+        <w:pStyle w:val="ListParagraph"/>
+        <w:numPr>
+          <w:ilvl w:val="0"/>
+          <w:numId w:val="13"/>
+        </w:numPr>
+      </w:pPr>
+      <w:r>
+        <w:t>Program loading and execution:</w:t>
+      </w:r>
+      <w:r>
+        <w:br/>
+        <w:t>The needs to enter the program and after loading of a program it needs toe execute the output of the programs and this task is also performed by system calls by the help of system programs.</w:t>
+      </w:r>
+    </w:p>
+    <w:p>
+      <w:pPr>
+        <w:pStyle w:val="ListParagraph"/>
+        <w:numPr>
+          <w:ilvl w:val="0"/>
+          <w:numId w:val="13"/>
+        </w:numPr>
+      </w:pPr>
+      <w:r>
+        <w:t>Communication:</w:t>
+      </w:r>
+      <w:r>
+        <w:br/>
+        <w:t xml:space="preserve">These services are provided by the user because by using this number of devices communication with each other by the help </w:t>
+      </w:r>
+      <w:r>
+        <w:t>of device or wireless and communication is necessary for the operating system.</w:t>
+      </w:r>
+    </w:p>
+    <w:p>
+      <w:pPr>
+        <w:pStyle w:val="ListParagraph"/>
+        <w:numPr>
+          <w:ilvl w:val="0"/>
+          <w:numId w:val="13"/>
+        </w:numPr>
+      </w:pPr>
+      <w:r>
+        <w:t>Background services:</w:t>
+      </w:r>
+      <w:r>
+        <w:br/>
+        <w:t>There are different types of services available on the OS for communication and background service is used to change the background of your window and it also works for scanning and detection viruses in the computer.</w:t>
+      </w:r>
+    </w:p>
+    <w:p/>
+    <w:p/>
+    <w:p/>
+    <w:p/>
+    <w:p/>
+    <w:p/>
+    <w:p/>
+    <w:p/>
+    <w:p/>
+    <w:p/>
+    <w:p/>
+    <w:p/>
+    <w:p/>
+    <w:p>
+      <w:pPr>
+        <w:pStyle w:val="ListParagraph"/>
+        <w:numPr>
+          <w:ilvl w:val="0"/>
+          <w:numId w:val="1"/>
+        </w:numPr>
+      </w:pPr>
+      <w:r>
+        <w:lastRenderedPageBreak/>
+        <w:t>What is shell programming? Explain variables and write the rule to define variables.</w:t>
+      </w:r>
+    </w:p>
+    <w:p>
+      <w:pPr>
+        <w:pStyle w:val="ListParagraph"/>
+      </w:pPr>
+      <w:r>
+        <w:t>A shell script is a list of commands in a computer program that is run by the unix shell which is a command line interpreter. A shell script usually has the comments that describes the steps. The different operations performed by shell scripts are program execution, file manipulation and text printing. Wrapper is also a kind of shell script that creates the program environment, run the program etc.</w:t>
+      </w:r>
+    </w:p>
+    <w:p>
+      <w:pPr>
+        <w:pStyle w:val="ListParagraph"/>
+      </w:pPr>
+    </w:p>
+    <w:p>
+      <w:pPr>
+        <w:pStyle w:val="ListParagraph"/>
+      </w:pPr>
+      <w:r>
+        <w:t>There are two types of shells:-</w:t>
+      </w:r>
+    </w:p>
+    <w:p>
+      <w:pPr>
+        <w:pStyle w:val="ListParagraph"/>
+        <w:numPr>
+          <w:ilvl w:val="0"/>
+          <w:numId w:val="14"/>
+        </w:numPr>
+      </w:pPr>
+      <w:r>
+        <w:t>Bourne shell:</w:t>
+      </w:r>
+      <w:r>
+        <w:br/>
+        <w:t>This is the default shell for version 7 unix. The character $ is the default prompt for the bourne shell. The different subcategories in this shell are Korn shell, Bourne again shell, POSIX shell, etc.</w:t>
+      </w:r>
+    </w:p>
+    <w:p>
+      <w:pPr>
+        <w:pStyle w:val="ListParagraph"/>
+        <w:numPr>
+          <w:ilvl w:val="0"/>
+          <w:numId w:val="14"/>
+        </w:numPr>
+      </w:pPr>
+      <w:r>
+        <w:t>C shell:</w:t>
+      </w:r>
+      <w:r>
+        <w:br/>
+        <w:t>This is the Unix shell and a command processor that is run in a text window. The character % is the default prompt for the C shell. File commands can also be read easily by the C shell, which is known as a script</w:t>
+      </w:r>
+    </w:p>
+    <w:p>
+      <w:pPr>
+        <w:pStyle w:val="ListParagraph"/>
+        <w:ind w:left="1080"/>
+      </w:pPr>
+    </w:p>
+    <w:p>
+      <w:pPr>
+        <w:pStyle w:val="ListParagraph"/>
+        <w:numPr>
+          <w:ilvl w:val="0"/>
+          <w:numId w:val="3"/>
+        </w:numPr>
+      </w:pPr>
+      <w:r>
+        <w:t>Shell Variable:</w:t>
+      </w:r>
+    </w:p>
+    <w:p>
+      <w:pPr>
+        <w:pStyle w:val="ListParagraph"/>
+        <w:ind w:left="1080"/>
+      </w:pPr>
+      <w:r>
+        <w:t>A shell variable is a variable that is available only to the current shell. In contrast, an environment variable is available system wide and can be used by other applications on the system.</w:t>
+      </w:r>
+    </w:p>
+    <w:p>
+      <w:pPr>
+        <w:pStyle w:val="ListParagraph"/>
+        <w:ind w:left="1080"/>
+      </w:pPr>
+      <w:r>
+        <w:t>A shell is the operating systems command interpreter. It processes the commands entered on the command line or read from a shell script file.</w:t>
+      </w:r>
+    </w:p>
+    <w:p>
+      <w:pPr>
+        <w:pStyle w:val="ListParagraph"/>
+        <w:ind w:left="1080"/>
+      </w:pPr>
+    </w:p>
+    <w:p>
+      <w:pPr>
+        <w:pStyle w:val="ListParagraph"/>
+        <w:ind w:left="1080"/>
+      </w:pPr>
+      <w:r>
+        <w:t xml:space="preserve">Rules for </w:t>
+      </w:r>
+      <w:r>
+        <w:t>defining variables:-</w:t>
+      </w:r>
+    </w:p>
+    <w:p>
+      <w:pPr>
+        <w:pStyle w:val="ListParagraph"/>
+        <w:numPr>
+          <w:ilvl w:val="0"/>
+          <w:numId w:val="15"/>
+        </w:numPr>
+      </w:pPr>
+      <w:r>
+        <w:t>A variable can have alphabets, digits and underscore.</w:t>
+      </w:r>
+    </w:p>
+    <w:p>
+      <w:pPr>
+        <w:pStyle w:val="ListParagraph"/>
+        <w:numPr>
+          <w:ilvl w:val="0"/>
+          <w:numId w:val="15"/>
+        </w:numPr>
+      </w:pPr>
+      <w:r>
+        <w:t>A variable name can start with the alphabet and underscore only. It cant start with a digit.</w:t>
+      </w:r>
+    </w:p>
+    <w:p>
+      <w:pPr>
+        <w:pStyle w:val="ListParagraph"/>
+        <w:numPr>
+          <w:ilvl w:val="0"/>
+          <w:numId w:val="15"/>
+        </w:numPr>
+      </w:pPr>
+      <w:r>
+        <w:t>No whitespace is allowed within the variable name</w:t>
+      </w:r>
+    </w:p>
+    <w:p>
+      <w:pPr>
+        <w:pStyle w:val="ListParagraph"/>
+        <w:numPr>
+          <w:ilvl w:val="0"/>
+          <w:numId w:val="15"/>
+        </w:numPr>
+      </w:pPr>
+      <w:r>
+        <w:t>A variable must not be any reserved word or keyboard, eg – int, goto, etc.</w:t>
+      </w:r>
+    </w:p>
+    <w:p>
+      <w:pPr>
+        <w:ind w:left="1080"/>
+      </w:pPr>
+      <w:r>
+        <w:t>Example:- _amity, amity_uni, amity69, etc.</w:t>
+      </w:r>
+    </w:p>
+    <w:p>
+      <w:pPr>
+        <w:ind w:left="1080"/>
+      </w:pPr>
+      <w:r>
+        <w:t>We cannot declare a variable in the form:</w:t>
+      </w:r>
+    </w:p>
+    <w:p>
+      <w:pPr>
+        <w:pStyle w:val="ListParagraph"/>
+        <w:numPr>
+          <w:ilvl w:val="0"/>
+          <w:numId w:val="16"/>
+        </w:numPr>
+      </w:pPr>
+      <w:r>
+        <w:t>amity uni (has whitespace)</w:t>
+      </w:r>
+    </w:p>
+    <w:p>
+      <w:pPr>
+        <w:pStyle w:val="ListParagraph"/>
+        <w:numPr>
+          <w:ilvl w:val="0"/>
+          <w:numId w:val="16"/>
+        </w:numPr>
+      </w:pPr>
+      <w:r>
+        <w:t>69amity (starts with a number)</w:t>
+      </w:r>
+    </w:p>
+    <w:p>
+      <w:pPr>
+        <w:pStyle w:val="ListParagraph"/>
+        <w:numPr>
+          <w:ilvl w:val="0"/>
+          <w:numId w:val="16"/>
+        </w:numPr>
+      </w:pPr>
+      <w:r>
+        <w:t xml:space="preserve">Void, char, int (we cannot declare these as variables as these are reserved keywords) </w:t>
+      </w:r>
     </w:p>
     <w:sectPr>
       <w:pgSz w:w="11906" w:h="16838"/>
@@ -1809,6 +2144,95 @@
     </w:lvl>
   </w:abstractNum>
   <w:abstractNum w:abstractNumId="2" w15:restartNumberingAfterBreak="0">
+    <w:nsid w:val="06D53A59"/>
+    <w:multiLevelType w:val="hybridMultilevel"/>
+    <w:tmpl w:val="90D6DE34"/>
+    <w:lvl w:ilvl="0" w:tplc="2E38610C">
+      <w:start w:val="1"/>
+      <w:numFmt w:val="decimal"/>
+      <w:lvlText w:val="%1."/>
+      <w:lvlJc w:val="left"/>
+      <w:pPr>
+        <w:ind w:left="1080" w:hanging="360"/>
+      </w:pPr>
+      <w:rPr>
+        <w:rFonts w:hint="default"/>
+      </w:rPr>
+    </w:lvl>
+    <w:lvl w:ilvl="1" w:tplc="40090019" w:tentative="1">
+      <w:start w:val="1"/>
+      <w:numFmt w:val="lowerLetter"/>
+      <w:lvlText w:val="%2."/>
+      <w:lvlJc w:val="left"/>
+      <w:pPr>
+        <w:ind w:left="1800" w:hanging="360"/>
+      </w:pPr>
+    </w:lvl>
+    <w:lvl w:ilvl="2" w:tplc="4009001B" w:tentative="1">
+      <w:start w:val="1"/>
+      <w:numFmt w:val="lowerRoman"/>
+      <w:lvlText w:val="%3."/>
+      <w:lvlJc w:val="right"/>
+      <w:pPr>
+        <w:ind w:left="2520" w:hanging="180"/>
+      </w:pPr>
+    </w:lvl>
+    <w:lvl w:ilvl="3" w:tplc="4009000F" w:tentative="1">
+      <w:start w:val="1"/>
+      <w:numFmt w:val="decimal"/>
+      <w:lvlText w:val="%4."/>
+      <w:lvlJc w:val="left"/>
+      <w:pPr>
+        <w:ind w:left="3240" w:hanging="360"/>
+      </w:pPr>
+    </w:lvl>
+    <w:lvl w:ilvl="4" w:tplc="40090019" w:tentative="1">
+      <w:start w:val="1"/>
+      <w:numFmt w:val="lowerLetter"/>
+      <w:lvlText w:val="%5."/>
+      <w:lvlJc w:val="left"/>
+      <w:pPr>
+        <w:ind w:left="3960" w:hanging="360"/>
+      </w:pPr>
+    </w:lvl>
+    <w:lvl w:ilvl="5" w:tplc="4009001B" w:tentative="1">
+      <w:start w:val="1"/>
+      <w:numFmt w:val="lowerRoman"/>
+      <w:lvlText w:val="%6."/>
+      <w:lvlJc w:val="right"/>
+      <w:pPr>
+        <w:ind w:left="4680" w:hanging="180"/>
+      </w:pPr>
+    </w:lvl>
+    <w:lvl w:ilvl="6" w:tplc="4009000F" w:tentative="1">
+      <w:start w:val="1"/>
+      <w:numFmt w:val="decimal"/>
+      <w:lvlText w:val="%7."/>
+      <w:lvlJc w:val="left"/>
+      <w:pPr>
+        <w:ind w:left="5400" w:hanging="360"/>
+      </w:pPr>
+    </w:lvl>
+    <w:lvl w:ilvl="7" w:tplc="40090019" w:tentative="1">
+      <w:start w:val="1"/>
+      <w:numFmt w:val="lowerLetter"/>
+      <w:lvlText w:val="%8."/>
+      <w:lvlJc w:val="left"/>
+      <w:pPr>
+        <w:ind w:left="6120" w:hanging="360"/>
+      </w:pPr>
+    </w:lvl>
+    <w:lvl w:ilvl="8" w:tplc="4009001B" w:tentative="1">
+      <w:start w:val="1"/>
+      <w:numFmt w:val="lowerRoman"/>
+      <w:lvlText w:val="%9."/>
+      <w:lvlJc w:val="right"/>
+      <w:pPr>
+        <w:ind w:left="6840" w:hanging="180"/>
+      </w:pPr>
+    </w:lvl>
+  </w:abstractNum>
+  <w:abstractNum w:abstractNumId="3" w15:restartNumberingAfterBreak="0">
     <w:nsid w:val="0B7F49E9"/>
     <w:multiLevelType w:val="hybridMultilevel"/>
     <w:tmpl w:val="1C02F99A"/>
@@ -1921,7 +2345,185 @@
       </w:rPr>
     </w:lvl>
   </w:abstractNum>
-  <w:abstractNum w:abstractNumId="3" w15:restartNumberingAfterBreak="0">
+  <w:abstractNum w:abstractNumId="4" w15:restartNumberingAfterBreak="0">
+    <w:nsid w:val="10F37311"/>
+    <w:multiLevelType w:val="hybridMultilevel"/>
+    <w:tmpl w:val="CA9079DE"/>
+    <w:lvl w:ilvl="0" w:tplc="FD067CEC">
+      <w:start w:val="1"/>
+      <w:numFmt w:val="decimal"/>
+      <w:lvlText w:val="%1."/>
+      <w:lvlJc w:val="left"/>
+      <w:pPr>
+        <w:ind w:left="1440" w:hanging="360"/>
+      </w:pPr>
+      <w:rPr>
+        <w:rFonts w:hint="default"/>
+      </w:rPr>
+    </w:lvl>
+    <w:lvl w:ilvl="1" w:tplc="40090019" w:tentative="1">
+      <w:start w:val="1"/>
+      <w:numFmt w:val="lowerLetter"/>
+      <w:lvlText w:val="%2."/>
+      <w:lvlJc w:val="left"/>
+      <w:pPr>
+        <w:ind w:left="2160" w:hanging="360"/>
+      </w:pPr>
+    </w:lvl>
+    <w:lvl w:ilvl="2" w:tplc="4009001B" w:tentative="1">
+      <w:start w:val="1"/>
+      <w:numFmt w:val="lowerRoman"/>
+      <w:lvlText w:val="%3."/>
+      <w:lvlJc w:val="right"/>
+      <w:pPr>
+        <w:ind w:left="2880" w:hanging="180"/>
+      </w:pPr>
+    </w:lvl>
+    <w:lvl w:ilvl="3" w:tplc="4009000F" w:tentative="1">
+      <w:start w:val="1"/>
+      <w:numFmt w:val="decimal"/>
+      <w:lvlText w:val="%4."/>
+      <w:lvlJc w:val="left"/>
+      <w:pPr>
+        <w:ind w:left="3600" w:hanging="360"/>
+      </w:pPr>
+    </w:lvl>
+    <w:lvl w:ilvl="4" w:tplc="40090019" w:tentative="1">
+      <w:start w:val="1"/>
+      <w:numFmt w:val="lowerLetter"/>
+      <w:lvlText w:val="%5."/>
+      <w:lvlJc w:val="left"/>
+      <w:pPr>
+        <w:ind w:left="4320" w:hanging="360"/>
+      </w:pPr>
+    </w:lvl>
+    <w:lvl w:ilvl="5" w:tplc="4009001B" w:tentative="1">
+      <w:start w:val="1"/>
+      <w:numFmt w:val="lowerRoman"/>
+      <w:lvlText w:val="%6."/>
+      <w:lvlJc w:val="right"/>
+      <w:pPr>
+        <w:ind w:left="5040" w:hanging="180"/>
+      </w:pPr>
+    </w:lvl>
+    <w:lvl w:ilvl="6" w:tplc="4009000F" w:tentative="1">
+      <w:start w:val="1"/>
+      <w:numFmt w:val="decimal"/>
+      <w:lvlText w:val="%7."/>
+      <w:lvlJc w:val="left"/>
+      <w:pPr>
+        <w:ind w:left="5760" w:hanging="360"/>
+      </w:pPr>
+    </w:lvl>
+    <w:lvl w:ilvl="7" w:tplc="40090019" w:tentative="1">
+      <w:start w:val="1"/>
+      <w:numFmt w:val="lowerLetter"/>
+      <w:lvlText w:val="%8."/>
+      <w:lvlJc w:val="left"/>
+      <w:pPr>
+        <w:ind w:left="6480" w:hanging="360"/>
+      </w:pPr>
+    </w:lvl>
+    <w:lvl w:ilvl="8" w:tplc="4009001B" w:tentative="1">
+      <w:start w:val="1"/>
+      <w:numFmt w:val="lowerRoman"/>
+      <w:lvlText w:val="%9."/>
+      <w:lvlJc w:val="right"/>
+      <w:pPr>
+        <w:ind w:left="7200" w:hanging="180"/>
+      </w:pPr>
+    </w:lvl>
+  </w:abstractNum>
+  <w:abstractNum w:abstractNumId="5" w15:restartNumberingAfterBreak="0">
+    <w:nsid w:val="15D24424"/>
+    <w:multiLevelType w:val="hybridMultilevel"/>
+    <w:tmpl w:val="A5E4A820"/>
+    <w:lvl w:ilvl="0" w:tplc="A36CE83A">
+      <w:start w:val="1"/>
+      <w:numFmt w:val="decimal"/>
+      <w:lvlText w:val="%1."/>
+      <w:lvlJc w:val="left"/>
+      <w:pPr>
+        <w:ind w:left="1080" w:hanging="360"/>
+      </w:pPr>
+      <w:rPr>
+        <w:rFonts w:hint="default"/>
+      </w:rPr>
+    </w:lvl>
+    <w:lvl w:ilvl="1" w:tplc="40090019" w:tentative="1">
+      <w:start w:val="1"/>
+      <w:numFmt w:val="lowerLetter"/>
+      <w:lvlText w:val="%2."/>
+      <w:lvlJc w:val="left"/>
+      <w:pPr>
+        <w:ind w:left="1800" w:hanging="360"/>
+      </w:pPr>
+    </w:lvl>
+    <w:lvl w:ilvl="2" w:tplc="4009001B" w:tentative="1">
+      <w:start w:val="1"/>
+      <w:numFmt w:val="lowerRoman"/>
+      <w:lvlText w:val="%3."/>
+      <w:lvlJc w:val="right"/>
+      <w:pPr>
+        <w:ind w:left="2520" w:hanging="180"/>
+      </w:pPr>
+    </w:lvl>
+    <w:lvl w:ilvl="3" w:tplc="4009000F" w:tentative="1">
+      <w:start w:val="1"/>
+      <w:numFmt w:val="decimal"/>
+      <w:lvlText w:val="%4."/>
+      <w:lvlJc w:val="left"/>
+      <w:pPr>
+        <w:ind w:left="3240" w:hanging="360"/>
+      </w:pPr>
+    </w:lvl>
+    <w:lvl w:ilvl="4" w:tplc="40090019" w:tentative="1">
+      <w:start w:val="1"/>
+      <w:numFmt w:val="lowerLetter"/>
+      <w:lvlText w:val="%5."/>
+      <w:lvlJc w:val="left"/>
+      <w:pPr>
+        <w:ind w:left="3960" w:hanging="360"/>
+      </w:pPr>
+    </w:lvl>
+    <w:lvl w:ilvl="5" w:tplc="4009001B" w:tentative="1">
+      <w:start w:val="1"/>
+      <w:numFmt w:val="lowerRoman"/>
+      <w:lvlText w:val="%6."/>
+      <w:lvlJc w:val="right"/>
+      <w:pPr>
+        <w:ind w:left="4680" w:hanging="180"/>
+      </w:pPr>
+    </w:lvl>
+    <w:lvl w:ilvl="6" w:tplc="4009000F" w:tentative="1">
+      <w:start w:val="1"/>
+      <w:numFmt w:val="decimal"/>
+      <w:lvlText w:val="%7."/>
+      <w:lvlJc w:val="left"/>
+      <w:pPr>
+        <w:ind w:left="5400" w:hanging="360"/>
+      </w:pPr>
+    </w:lvl>
+    <w:lvl w:ilvl="7" w:tplc="40090019" w:tentative="1">
+      <w:start w:val="1"/>
+      <w:numFmt w:val="lowerLetter"/>
+      <w:lvlText w:val="%8."/>
+      <w:lvlJc w:val="left"/>
+      <w:pPr>
+        <w:ind w:left="6120" w:hanging="360"/>
+      </w:pPr>
+    </w:lvl>
+    <w:lvl w:ilvl="8" w:tplc="4009001B" w:tentative="1">
+      <w:start w:val="1"/>
+      <w:numFmt w:val="lowerRoman"/>
+      <w:lvlText w:val="%9."/>
+      <w:lvlJc w:val="right"/>
+      <w:pPr>
+        <w:ind w:left="6840" w:hanging="180"/>
+      </w:pPr>
+    </w:lvl>
+  </w:abstractNum>
+  <w:abstractNum w:abstractNumId="6" w15:restartNumberingAfterBreak="0">
     <w:nsid w:val="3633008F"/>
     <w:multiLevelType w:val="hybridMultilevel"/>
     <w:tmpl w:val="1F3E1830"/>
@@ -2034,7 +2636,7 @@
       </w:rPr>
     </w:lvl>
   </w:abstractNum>
-  <w:abstractNum w:abstractNumId="4" w15:restartNumberingAfterBreak="0">
+  <w:abstractNum w:abstractNumId="7" w15:restartNumberingAfterBreak="0">
     <w:nsid w:val="38C63BBE"/>
     <w:multiLevelType w:val="hybridMultilevel"/>
     <w:tmpl w:val="BE8A3604"/>
@@ -2123,7 +2725,96 @@
       </w:pPr>
     </w:lvl>
   </w:abstractNum>
-  <w:abstractNum w:abstractNumId="5" w15:restartNumberingAfterBreak="0">
+  <w:abstractNum w:abstractNumId="8" w15:restartNumberingAfterBreak="0">
+    <w:nsid w:val="3BC40220"/>
+    <w:multiLevelType w:val="hybridMultilevel"/>
+    <w:tmpl w:val="AB44EBCA"/>
+    <w:lvl w:ilvl="0" w:tplc="2F94891E">
+      <w:start w:val="1"/>
+      <w:numFmt w:val="decimal"/>
+      <w:lvlText w:val="%1."/>
+      <w:lvlJc w:val="left"/>
+      <w:pPr>
+        <w:ind w:left="1440" w:hanging="360"/>
+      </w:pPr>
+      <w:rPr>
+        <w:rFonts w:hint="default"/>
+      </w:rPr>
+    </w:lvl>
+    <w:lvl w:ilvl="1" w:tplc="40090019" w:tentative="1">
+      <w:start w:val="1"/>
+      <w:numFmt w:val="lowerLetter"/>
+      <w:lvlText w:val="%2."/>
+      <w:lvlJc w:val="left"/>
+      <w:pPr>
+        <w:ind w:left="2160" w:hanging="360"/>
+      </w:pPr>
+    </w:lvl>
+    <w:lvl w:ilvl="2" w:tplc="4009001B" w:tentative="1">
+      <w:start w:val="1"/>
+      <w:numFmt w:val="lowerRoman"/>
+      <w:lvlText w:val="%3."/>
+      <w:lvlJc w:val="right"/>
+      <w:pPr>
+        <w:ind w:left="2880" w:hanging="180"/>
+      </w:pPr>
+    </w:lvl>
+    <w:lvl w:ilvl="3" w:tplc="4009000F" w:tentative="1">
+      <w:start w:val="1"/>
+      <w:numFmt w:val="decimal"/>
+      <w:lvlText w:val="%4."/>
+      <w:lvlJc w:val="left"/>
+      <w:pPr>
+        <w:ind w:left="3600" w:hanging="360"/>
+      </w:pPr>
+    </w:lvl>
+    <w:lvl w:ilvl="4" w:tplc="40090019" w:tentative="1">
+      <w:start w:val="1"/>
+      <w:numFmt w:val="lowerLetter"/>
+      <w:lvlText w:val="%5."/>
+      <w:lvlJc w:val="left"/>
+      <w:pPr>
+        <w:ind w:left="4320" w:hanging="360"/>
+      </w:pPr>
+    </w:lvl>
+    <w:lvl w:ilvl="5" w:tplc="4009001B" w:tentative="1">
+      <w:start w:val="1"/>
+      <w:numFmt w:val="lowerRoman"/>
+      <w:lvlText w:val="%6."/>
+      <w:lvlJc w:val="right"/>
+      <w:pPr>
+        <w:ind w:left="5040" w:hanging="180"/>
+      </w:pPr>
+    </w:lvl>
+    <w:lvl w:ilvl="6" w:tplc="4009000F" w:tentative="1">
+      <w:start w:val="1"/>
+      <w:numFmt w:val="decimal"/>
+      <w:lvlText w:val="%7."/>
+      <w:lvlJc w:val="left"/>
+      <w:pPr>
+        <w:ind w:left="5760" w:hanging="360"/>
+      </w:pPr>
+    </w:lvl>
+    <w:lvl w:ilvl="7" w:tplc="40090019" w:tentative="1">
+      <w:start w:val="1"/>
+      <w:numFmt w:val="lowerLetter"/>
+      <w:lvlText w:val="%8."/>
+      <w:lvlJc w:val="left"/>
+      <w:pPr>
+        <w:ind w:left="6480" w:hanging="360"/>
+      </w:pPr>
+    </w:lvl>
+    <w:lvl w:ilvl="8" w:tplc="4009001B" w:tentative="1">
+      <w:start w:val="1"/>
+      <w:numFmt w:val="lowerRoman"/>
+      <w:lvlText w:val="%9."/>
+      <w:lvlJc w:val="right"/>
+      <w:pPr>
+        <w:ind w:left="7200" w:hanging="180"/>
+      </w:pPr>
+    </w:lvl>
+  </w:abstractNum>
+  <w:abstractNum w:abstractNumId="9" w15:restartNumberingAfterBreak="0">
     <w:nsid w:val="549A5EB1"/>
     <w:multiLevelType w:val="hybridMultilevel"/>
     <w:tmpl w:val="4D4A8C04"/>
@@ -2236,7 +2927,7 @@
       </w:rPr>
     </w:lvl>
   </w:abstractNum>
-  <w:abstractNum w:abstractNumId="6" w15:restartNumberingAfterBreak="0">
+  <w:abstractNum w:abstractNumId="10" w15:restartNumberingAfterBreak="0">
     <w:nsid w:val="55DD4D89"/>
     <w:multiLevelType w:val="hybridMultilevel"/>
     <w:tmpl w:val="45EA9388"/>
@@ -2349,7 +3040,7 @@
       </w:rPr>
     </w:lvl>
   </w:abstractNum>
-  <w:abstractNum w:abstractNumId="7" w15:restartNumberingAfterBreak="0">
+  <w:abstractNum w:abstractNumId="11" w15:restartNumberingAfterBreak="0">
     <w:nsid w:val="5DD33B08"/>
     <w:multiLevelType w:val="hybridMultilevel"/>
     <w:tmpl w:val="E0862794"/>
@@ -2438,7 +3129,7 @@
       </w:pPr>
     </w:lvl>
   </w:abstractNum>
-  <w:abstractNum w:abstractNumId="8" w15:restartNumberingAfterBreak="0">
+  <w:abstractNum w:abstractNumId="12" w15:restartNumberingAfterBreak="0">
     <w:nsid w:val="66BA3033"/>
     <w:multiLevelType w:val="hybridMultilevel"/>
     <w:tmpl w:val="70FCFC60"/>
@@ -2551,7 +3242,7 @@
       </w:rPr>
     </w:lvl>
   </w:abstractNum>
-  <w:abstractNum w:abstractNumId="9" w15:restartNumberingAfterBreak="0">
+  <w:abstractNum w:abstractNumId="13" w15:restartNumberingAfterBreak="0">
     <w:nsid w:val="70FA6C38"/>
     <w:multiLevelType w:val="hybridMultilevel"/>
     <w:tmpl w:val="0E20599C"/>
@@ -2640,7 +3331,7 @@
       </w:pPr>
     </w:lvl>
   </w:abstractNum>
-  <w:abstractNum w:abstractNumId="10" w15:restartNumberingAfterBreak="0">
+  <w:abstractNum w:abstractNumId="14" w15:restartNumberingAfterBreak="0">
     <w:nsid w:val="7B6D6764"/>
     <w:multiLevelType w:val="hybridMultilevel"/>
     <w:tmpl w:val="1592D978"/>
@@ -2729,7 +3420,7 @@
       </w:pPr>
     </w:lvl>
   </w:abstractNum>
-  <w:abstractNum w:abstractNumId="11" w15:restartNumberingAfterBreak="0">
+  <w:abstractNum w:abstractNumId="15" w15:restartNumberingAfterBreak="0">
     <w:nsid w:val="7B6F3709"/>
     <w:multiLevelType w:val="hybridMultilevel"/>
     <w:tmpl w:val="3D3EC4B8"/>
@@ -2843,40 +3534,52 @@
     </w:lvl>
   </w:abstractNum>
   <w:num w:numId="1" w16cid:durableId="778181560">
+    <w:abstractNumId w:val="13"/>
+  </w:num>
+  <w:num w:numId="2" w16cid:durableId="705956634">
     <w:abstractNumId w:val="9"/>
   </w:num>
-  <w:num w:numId="2" w16cid:durableId="705956634">
-    <w:abstractNumId w:val="5"/>
-  </w:num>
   <w:num w:numId="3" w16cid:durableId="1106803225">
-    <w:abstractNumId w:val="3"/>
+    <w:abstractNumId w:val="6"/>
   </w:num>
   <w:num w:numId="4" w16cid:durableId="2127657694">
-    <w:abstractNumId w:val="11"/>
+    <w:abstractNumId w:val="15"/>
   </w:num>
   <w:num w:numId="5" w16cid:durableId="618729842">
-    <w:abstractNumId w:val="6"/>
+    <w:abstractNumId w:val="10"/>
   </w:num>
   <w:num w:numId="6" w16cid:durableId="1594043820">
-    <w:abstractNumId w:val="8"/>
+    <w:abstractNumId w:val="12"/>
   </w:num>
   <w:num w:numId="7" w16cid:durableId="825585849">
     <w:abstractNumId w:val="1"/>
   </w:num>
   <w:num w:numId="8" w16cid:durableId="1908488969">
-    <w:abstractNumId w:val="10"/>
+    <w:abstractNumId w:val="14"/>
   </w:num>
   <w:num w:numId="9" w16cid:durableId="607352896">
-    <w:abstractNumId w:val="2"/>
+    <w:abstractNumId w:val="3"/>
   </w:num>
   <w:num w:numId="10" w16cid:durableId="1365597038">
-    <w:abstractNumId w:val="7"/>
+    <w:abstractNumId w:val="11"/>
   </w:num>
   <w:num w:numId="11" w16cid:durableId="1300645314">
     <w:abstractNumId w:val="0"/>
   </w:num>
   <w:num w:numId="12" w16cid:durableId="1204831271">
+    <w:abstractNumId w:val="7"/>
+  </w:num>
+  <w:num w:numId="13" w16cid:durableId="1063917050">
+    <w:abstractNumId w:val="5"/>
+  </w:num>
+  <w:num w:numId="14" w16cid:durableId="1779829343">
+    <w:abstractNumId w:val="2"/>
+  </w:num>
+  <w:num w:numId="15" w16cid:durableId="716393917">
     <w:abstractNumId w:val="4"/>
+  </w:num>
+  <w:num w:numId="16" w16cid:durableId="654920455">
+    <w:abstractNumId w:val="8"/>
   </w:num>
 </w:numbering>
 </file>

</xml_diff>